<commit_message>
Updated conda recipe and installation
</commit_message>
<xml_diff>
--- a/event_analysis/docs/documentation/event_analysis_workflow_readme.docx
+++ b/event_analysis/docs/documentation/event_analysis_workflow_readme.docx
@@ -57,15 +57,7 @@
       <w:pPr>
         <w:pStyle w:val="Normal"/>
         <w:spacing w:before="0" w:after="0"/>
-        <w:rPr>
-          <w:rFonts w:ascii="DejaVu Sans" w:hAnsi="DejaVu Sans"/>
-          <w:b w:val="false"/>
-          <w:b w:val="false"/>
-          <w:bCs w:val="false"/>
-          <w:sz w:val="24"/>
-          <w:szCs w:val="24"/>
-          <w:u w:val="none"/>
-        </w:rPr>
+        <w:rPr/>
       </w:pPr>
       <w:r>
         <w:rPr>
@@ -101,7 +93,29 @@
           <w:szCs w:val="24"/>
           <w:u w:val="none"/>
         </w:rPr>
-        <w:t>in parenthesis at the appropriate step.</w:t>
+        <w:t xml:space="preserve">in parenthesis at the appropriate </w:t>
+      </w:r>
+      <w:r>
+        <w:rPr>
+          <w:rFonts w:ascii="DejaVu Sans" w:hAnsi="DejaVu Sans"/>
+          <w:b w:val="false"/>
+          <w:bCs w:val="false"/>
+          <w:sz w:val="24"/>
+          <w:szCs w:val="24"/>
+          <w:u w:val="none"/>
+        </w:rPr>
+        <w:t>sub-</w:t>
+      </w:r>
+      <w:r>
+        <w:rPr>
+          <w:rFonts w:ascii="DejaVu Sans" w:hAnsi="DejaVu Sans"/>
+          <w:b w:val="false"/>
+          <w:bCs w:val="false"/>
+          <w:sz w:val="24"/>
+          <w:szCs w:val="24"/>
+          <w:u w:val="none"/>
+        </w:rPr>
+        <w:t>step.</w:t>
       </w:r>
     </w:p>
     <w:p>
@@ -119,14 +133,7 @@
         </w:rPr>
       </w:pPr>
       <w:r>
-        <w:rPr>
-          <w:rFonts w:ascii="DejaVu Sans" w:hAnsi="DejaVu Sans"/>
-          <w:b w:val="false"/>
-          <w:bCs w:val="false"/>
-          <w:sz w:val="24"/>
-          <w:szCs w:val="24"/>
-          <w:u w:val="none"/>
-        </w:rPr>
+        <w:rPr/>
       </w:r>
     </w:p>
     <w:p>
@@ -144,55 +151,36 @@
           <w:szCs w:val="24"/>
           <w:u w:val="none"/>
         </w:rPr>
-        <w:t xml:space="preserve">The python workflow of Event Analysis can be divided into three main </w:t>
-      </w:r>
-      <w:r>
-        <w:rPr>
-          <w:rFonts w:ascii="DejaVu Sans" w:hAnsi="DejaVu Sans"/>
-          <w:b w:val="false"/>
-          <w:bCs w:val="false"/>
-          <w:sz w:val="24"/>
-          <w:szCs w:val="24"/>
-          <w:u w:val="none"/>
-        </w:rPr>
-        <w:t>steps</w:t>
-      </w:r>
-      <w:r>
-        <w:rPr>
-          <w:rFonts w:ascii="DejaVu Sans" w:hAnsi="DejaVu Sans"/>
-          <w:b w:val="false"/>
-          <w:bCs w:val="false"/>
-          <w:sz w:val="24"/>
-          <w:szCs w:val="24"/>
-          <w:u w:val="none"/>
-        </w:rPr>
-        <w:t>:</w:t>
+        <w:t>The python workflow of Event Analysis can be divided into three main steps:</w:t>
       </w:r>
     </w:p>
     <w:p>
       <w:pPr>
         <w:pStyle w:val="Normal"/>
         <w:spacing w:before="0" w:after="0"/>
-        <w:rPr>
-          <w:rFonts w:ascii="DejaVu Sans" w:hAnsi="DejaVu Sans"/>
-          <w:b w:val="false"/>
-          <w:b w:val="false"/>
-          <w:bCs w:val="false"/>
-          <w:sz w:val="24"/>
-          <w:szCs w:val="24"/>
-          <w:u w:val="none"/>
-        </w:rPr>
-      </w:pPr>
-      <w:r>
-        <w:rPr>
-          <w:rFonts w:ascii="DejaVu Sans" w:hAnsi="DejaVu Sans"/>
-          <w:b w:val="false"/>
-          <w:bCs w:val="false"/>
-          <w:sz w:val="24"/>
-          <w:szCs w:val="24"/>
-          <w:u w:val="none"/>
-        </w:rPr>
-        <w:t>(1) Generation of annotations and the junction catalog</w:t>
+        <w:rPr/>
+      </w:pPr>
+      <w:r>
+        <w:rPr>
+          <w:rFonts w:ascii="DejaVu Sans" w:hAnsi="DejaVu Sans"/>
+          <w:b w:val="false"/>
+          <w:bCs w:val="false"/>
+          <w:sz w:val="24"/>
+          <w:szCs w:val="24"/>
+          <w:u w:val="none"/>
+        </w:rPr>
+        <w:t xml:space="preserve">(1) Generation of annotations and the junction catalog </w:t>
+      </w:r>
+      <w:r>
+        <w:rPr>
+          <w:rFonts w:ascii="DejaVu Sans" w:hAnsi="DejaVu Sans"/>
+          <w:b w:val="false"/>
+          <w:bCs w:val="false"/>
+          <w:sz w:val="24"/>
+          <w:szCs w:val="24"/>
+          <w:u w:val="none"/>
+        </w:rPr>
+        <w:t>(“Build annotations”)</w:t>
       </w:r>
     </w:p>
     <w:p>
@@ -225,26 +213,101 @@
       <w:pPr>
         <w:pStyle w:val="Normal"/>
         <w:spacing w:before="0" w:after="0"/>
-        <w:rPr>
-          <w:rFonts w:ascii="DejaVu Sans" w:hAnsi="DejaVu Sans"/>
-          <w:b w:val="false"/>
-          <w:b w:val="false"/>
-          <w:bCs w:val="false"/>
-          <w:sz w:val="24"/>
-          <w:szCs w:val="24"/>
-          <w:u w:val="none"/>
-        </w:rPr>
-      </w:pPr>
-      <w:r>
-        <w:rPr>
-          <w:rFonts w:ascii="DejaVu Sans" w:hAnsi="DejaVu Sans"/>
-          <w:b w:val="false"/>
-          <w:bCs w:val="false"/>
-          <w:sz w:val="24"/>
-          <w:szCs w:val="24"/>
-          <w:u w:val="none"/>
-        </w:rPr>
-        <w:t>(3) Events to transcripts, and transcriptome reduction</w:t>
+        <w:rPr/>
+      </w:pPr>
+      <w:r>
+        <w:rPr>
+          <w:rFonts w:ascii="DejaVu Sans" w:hAnsi="DejaVu Sans"/>
+          <w:b w:val="false"/>
+          <w:bCs w:val="false"/>
+          <w:sz w:val="24"/>
+          <w:szCs w:val="24"/>
+          <w:u w:val="none"/>
+        </w:rPr>
+        <w:t xml:space="preserve">(3) Events to transcripts, and transcriptome reduction </w:t>
+      </w:r>
+      <w:r>
+        <w:rPr>
+          <w:rFonts w:ascii="DejaVu Sans" w:hAnsi="DejaVu Sans"/>
+          <w:b w:val="false"/>
+          <w:bCs w:val="false"/>
+          <w:sz w:val="24"/>
+          <w:szCs w:val="24"/>
+          <w:u w:val="none"/>
+        </w:rPr>
+        <w:t>(“Identify transcriptome”)</w:t>
+      </w:r>
+    </w:p>
+    <w:p>
+      <w:pPr>
+        <w:pStyle w:val="Normal"/>
+        <w:spacing w:before="0" w:after="0"/>
+        <w:rPr>
+          <w:rFonts w:ascii="DejaVu Sans" w:hAnsi="DejaVu Sans"/>
+          <w:b w:val="false"/>
+          <w:b w:val="false"/>
+          <w:bCs w:val="false"/>
+          <w:sz w:val="24"/>
+          <w:szCs w:val="24"/>
+          <w:u w:val="none"/>
+        </w:rPr>
+      </w:pPr>
+      <w:r>
+        <w:rPr/>
+      </w:r>
+    </w:p>
+    <w:p>
+      <w:pPr>
+        <w:pStyle w:val="Normal"/>
+        <w:spacing w:before="0" w:after="0"/>
+        <w:rPr/>
+      </w:pPr>
+      <w:r>
+        <w:rPr>
+          <w:rFonts w:ascii="DejaVu Sans" w:hAnsi="DejaVu Sans"/>
+          <w:b w:val="false"/>
+          <w:bCs w:val="false"/>
+          <w:sz w:val="24"/>
+          <w:szCs w:val="24"/>
+          <w:u w:val="none"/>
+        </w:rPr>
+        <w:t>Each of these three steps are further divided into smaller sub-steps, each of which is either a standalone python script (for Steps 1 and 3), or a collection of shell/python scripts used (for Step 2). Steps 1 and 3 form the core components of Event Analysis, namely building annotations and using alignments/coverage to summarize transcripts.</w:t>
+      </w:r>
+    </w:p>
+    <w:p>
+      <w:pPr>
+        <w:pStyle w:val="Normal"/>
+        <w:spacing w:before="0" w:after="0"/>
+        <w:rPr>
+          <w:rFonts w:ascii="DejaVu Sans" w:hAnsi="DejaVu Sans"/>
+          <w:b w:val="false"/>
+          <w:b w:val="false"/>
+          <w:bCs w:val="false"/>
+          <w:sz w:val="24"/>
+          <w:szCs w:val="24"/>
+          <w:u w:val="none"/>
+        </w:rPr>
+      </w:pPr>
+      <w:r>
+        <w:rPr/>
+      </w:r>
+    </w:p>
+    <w:p>
+      <w:pPr>
+        <w:pStyle w:val="Normal"/>
+        <w:spacing w:before="0" w:after="0"/>
+        <w:rPr/>
+      </w:pPr>
+      <w:r>
+        <w:rPr>
+          <w:rFonts w:ascii="DejaVu Sans" w:hAnsi="DejaVu Sans"/>
+          <w:b w:val="false"/>
+          <w:bCs w:val="false"/>
+          <w:sz w:val="24"/>
+          <w:szCs w:val="24"/>
+          <w:u w:val="none"/>
+        </w:rPr>
+        <w:t>To demonstrate how to run these scripts, two shell scripts/makefiles are provided (xx and yy). These comprised the (multple py scripts, explain why each is separate etc.). If you are only interested in running the scripts without delving into the code, example shell scripts (xx and xx) have been provided to demonstrate how to invoke the two makefiles above.</w:t>
       </w:r>
     </w:p>
     <w:p>
@@ -1120,7 +1183,18 @@
           <w:szCs w:val="24"/>
           <w:u w:val="none"/>
         </w:rPr>
-        <w:t>event_analysis/src</w:t>
+        <w:t>event_analysis/src/</w:t>
+      </w:r>
+      <w:r>
+        <w:rPr>
+          <w:rFonts w:ascii="DejaVu Sans" w:hAnsi="DejaVu Sans"/>
+          <w:b w:val="false"/>
+          <w:bCs w:val="false"/>
+          <w:sz w:val="24"/>
+          <w:szCs w:val="24"/>
+          <w:u w:val="none"/>
+        </w:rPr>
+        <w:t>r</w:t>
       </w:r>
       <w:r>
         <w:rPr>
@@ -1133,18 +1207,20 @@
           <w:szCs w:val="24"/>
           <w:u w:val="none"/>
         </w:rPr>
-        <w:t>/</w:t>
-      </w:r>
-      <w:r>
-        <w:rPr>
-          <w:rFonts w:ascii="DejaVu Sans" w:hAnsi="DejaVu Sans"/>
-          <w:b w:val="false"/>
-          <w:bCs w:val="false"/>
-          <w:sz w:val="24"/>
-          <w:szCs w:val="24"/>
-          <w:u w:val="none"/>
-        </w:rPr>
-        <w:t>r</w:t>
+        <w:t xml:space="preserve">un_buildAnnotations.sh </w:t>
+      </w:r>
+      <w:r>
+        <w:rPr>
+          <w:rFonts w:ascii="DejaVu Sans" w:hAnsi="DejaVu Sans"/>
+          <w:b w:val="false"/>
+          <w:bCs w:val="false"/>
+          <w:i w:val="false"/>
+          <w:iCs w:val="false"/>
+          <w:sz w:val="24"/>
+          <w:szCs w:val="24"/>
+          <w:u w:val="none"/>
+        </w:rPr>
+        <w:t xml:space="preserve">(an example on how to run the makefile is also provided in </w:t>
       </w:r>
       <w:r>
         <w:rPr>
@@ -1157,72 +1233,7 @@
           <w:szCs w:val="24"/>
           <w:u w:val="none"/>
         </w:rPr>
-        <w:t>un_build</w:t>
-      </w:r>
-      <w:r>
-        <w:rPr>
-          <w:rFonts w:ascii="DejaVu Sans" w:hAnsi="DejaVu Sans"/>
-          <w:b w:val="false"/>
-          <w:bCs w:val="false"/>
-          <w:i/>
-          <w:iCs/>
-          <w:sz w:val="24"/>
-          <w:szCs w:val="24"/>
-          <w:u w:val="none"/>
-        </w:rPr>
-        <w:t>A</w:t>
-      </w:r>
-      <w:r>
-        <w:rPr>
-          <w:rFonts w:ascii="DejaVu Sans" w:hAnsi="DejaVu Sans"/>
-          <w:b w:val="false"/>
-          <w:bCs w:val="false"/>
-          <w:i/>
-          <w:iCs/>
-          <w:sz w:val="24"/>
-          <w:szCs w:val="24"/>
-          <w:u w:val="none"/>
-        </w:rPr>
-        <w:t xml:space="preserve">nnotations.sh </w:t>
-      </w:r>
-      <w:r>
-        <w:rPr>
-          <w:rFonts w:ascii="DejaVu Sans" w:hAnsi="DejaVu Sans"/>
-          <w:b w:val="false"/>
-          <w:bCs w:val="false"/>
-          <w:i w:val="false"/>
-          <w:iCs w:val="false"/>
-          <w:sz w:val="24"/>
-          <w:szCs w:val="24"/>
-          <w:u w:val="none"/>
-        </w:rPr>
-        <w:t xml:space="preserve">(an example on how to run the makefile is also provided in </w:t>
-      </w:r>
-      <w:r>
-        <w:rPr>
-          <w:rFonts w:ascii="DejaVu Sans" w:hAnsi="DejaVu Sans"/>
-          <w:b w:val="false"/>
-          <w:bCs w:val="false"/>
-          <w:i/>
-          <w:iCs/>
-          <w:sz w:val="24"/>
-          <w:szCs w:val="24"/>
-          <w:u w:val="none"/>
-        </w:rPr>
-        <w:t>example_running_run_buildAnnotations.sh).</w:t>
-      </w:r>
-      <w:r>
-        <w:rPr>
-          <w:rFonts w:ascii="DejaVu Sans" w:hAnsi="DejaVu Sans"/>
-          <w:b w:val="false"/>
-          <w:bCs w:val="false"/>
-          <w:i/>
-          <w:iCs/>
-          <w:sz w:val="24"/>
-          <w:szCs w:val="24"/>
-          <w:u w:val="none"/>
-        </w:rPr>
-        <w:t xml:space="preserve"> </w:t>
+        <w:t xml:space="preserve">example_running_run_buildAnnotations.sh). </w:t>
       </w:r>
       <w:r>
         <w:rPr>
@@ -30909,7 +30920,20 @@
           <w:szCs w:val="24"/>
           <w:u w:val="none"/>
         </w:rPr>
-        <w:t>event_analysis/src</w:t>
+        <w:t xml:space="preserve">event_analysis/src/run_identifyTranscriptome.sh </w:t>
+      </w:r>
+      <w:r>
+        <w:rPr>
+          <w:rFonts w:ascii="DejaVu Sans" w:hAnsi="DejaVu Sans"/>
+          <w:b w:val="false"/>
+          <w:bCs w:val="false"/>
+          <w:i w:val="false"/>
+          <w:iCs w:val="false"/>
+          <w:sz w:val="24"/>
+          <w:szCs w:val="24"/>
+          <w:u w:val="none"/>
+        </w:rPr>
+        <w:t xml:space="preserve">(an example on how to run the makefile is also provided in </w:t>
       </w:r>
       <w:r>
         <w:rPr>
@@ -30922,7 +30946,76 @@
           <w:szCs w:val="24"/>
           <w:u w:val="none"/>
         </w:rPr>
-        <w:t>/run_</w:t>
+        <w:t xml:space="preserve">example_running_run_identifyTranscriptome.sh). </w:t>
+      </w:r>
+      <w:r>
+        <w:rPr>
+          <w:rFonts w:ascii="DejaVu Sans" w:hAnsi="DejaVu Sans"/>
+          <w:b w:val="false"/>
+          <w:bCs w:val="false"/>
+          <w:i w:val="false"/>
+          <w:iCs w:val="false"/>
+          <w:sz w:val="24"/>
+          <w:szCs w:val="24"/>
+          <w:u w:val="none"/>
+        </w:rPr>
+        <w:t>Example output files using the RefSeq mm10 annotations are also listed in this document in parathesis in the “Output files” field</w:t>
+      </w:r>
+    </w:p>
+    <w:p>
+      <w:pPr>
+        <w:pStyle w:val="Normal"/>
+        <w:widowControl/>
+        <w:suppressAutoHyphens w:val="false"/>
+        <w:spacing w:lineRule="auto" w:line="240" w:before="0" w:after="0"/>
+        <w:jc w:val="left"/>
+        <w:rPr>
+          <w:i w:val="false"/>
+          <w:i w:val="false"/>
+          <w:iCs w:val="false"/>
+        </w:rPr>
+      </w:pPr>
+      <w:r>
+        <w:rPr>
+          <w:i w:val="false"/>
+          <w:iCs w:val="false"/>
+        </w:rPr>
+      </w:r>
+    </w:p>
+    <w:p>
+      <w:pPr>
+        <w:pStyle w:val="Normal"/>
+        <w:widowControl/>
+        <w:suppressAutoHyphens w:val="false"/>
+        <w:spacing w:lineRule="auto" w:line="240" w:before="0" w:after="0"/>
+        <w:jc w:val="left"/>
+        <w:rPr/>
+      </w:pPr>
+      <w:r>
+        <w:rPr>
+          <w:rFonts w:ascii="DejaVu Sans" w:hAnsi="DejaVu Sans"/>
+          <w:b/>
+          <w:bCs/>
+          <w:i w:val="false"/>
+          <w:iCs w:val="false"/>
+          <w:sz w:val="24"/>
+          <w:szCs w:val="24"/>
+          <w:u w:val="none"/>
+        </w:rPr>
+        <w:t>Note:</w:t>
+      </w:r>
+      <w:r>
+        <w:rPr>
+          <w:rFonts w:ascii="DejaVu Sans" w:hAnsi="DejaVu Sans"/>
+          <w:b w:val="false"/>
+          <w:bCs w:val="false"/>
+          <w:i w:val="false"/>
+          <w:iCs w:val="false"/>
+          <w:sz w:val="24"/>
+          <w:szCs w:val="24"/>
+          <w:u w:val="none"/>
+        </w:rPr>
+        <w:t xml:space="preserve"> the script </w:t>
       </w:r>
       <w:r>
         <w:rPr>
@@ -30935,167 +31028,7 @@
           <w:szCs w:val="24"/>
           <w:u w:val="none"/>
         </w:rPr>
-        <w:t>identifyTranscriptome</w:t>
-      </w:r>
-      <w:r>
-        <w:rPr>
-          <w:rFonts w:ascii="DejaVu Sans" w:hAnsi="DejaVu Sans"/>
-          <w:b w:val="false"/>
-          <w:bCs w:val="false"/>
-          <w:i/>
-          <w:iCs/>
-          <w:sz w:val="24"/>
-          <w:szCs w:val="24"/>
-          <w:u w:val="none"/>
-        </w:rPr>
-        <w:t xml:space="preserve">.sh </w:t>
-      </w:r>
-      <w:r>
-        <w:rPr>
-          <w:rFonts w:ascii="DejaVu Sans" w:hAnsi="DejaVu Sans"/>
-          <w:b w:val="false"/>
-          <w:bCs w:val="false"/>
-          <w:i w:val="false"/>
-          <w:iCs w:val="false"/>
-          <w:sz w:val="24"/>
-          <w:szCs w:val="24"/>
-          <w:u w:val="none"/>
-        </w:rPr>
-        <w:t xml:space="preserve">(an example on how to run the makefile is also provided in </w:t>
-      </w:r>
-      <w:r>
-        <w:rPr>
-          <w:rFonts w:ascii="DejaVu Sans" w:hAnsi="DejaVu Sans"/>
-          <w:b w:val="false"/>
-          <w:bCs w:val="false"/>
-          <w:i/>
-          <w:iCs/>
-          <w:sz w:val="24"/>
-          <w:szCs w:val="24"/>
-          <w:u w:val="none"/>
-        </w:rPr>
-        <w:t>example_running_run_identifyTranscriptome.sh)</w:t>
-      </w:r>
-      <w:r>
-        <w:rPr>
-          <w:rFonts w:ascii="DejaVu Sans" w:hAnsi="DejaVu Sans"/>
-          <w:b w:val="false"/>
-          <w:bCs w:val="false"/>
-          <w:i/>
-          <w:iCs/>
-          <w:sz w:val="24"/>
-          <w:szCs w:val="24"/>
-          <w:u w:val="none"/>
-        </w:rPr>
-        <w:t xml:space="preserve">. </w:t>
-      </w:r>
-      <w:r>
-        <w:rPr>
-          <w:rFonts w:ascii="DejaVu Sans" w:hAnsi="DejaVu Sans"/>
-          <w:b w:val="false"/>
-          <w:bCs w:val="false"/>
-          <w:i w:val="false"/>
-          <w:iCs w:val="false"/>
-          <w:sz w:val="24"/>
-          <w:szCs w:val="24"/>
-          <w:u w:val="none"/>
-        </w:rPr>
-        <w:t>Example output files using the RefSeq mm10 annotations are also listed in this document in parathesis in the “Output files” field</w:t>
-      </w:r>
-    </w:p>
-    <w:p>
-      <w:pPr>
-        <w:pStyle w:val="Normal"/>
-        <w:widowControl/>
-        <w:suppressAutoHyphens w:val="false"/>
-        <w:spacing w:lineRule="auto" w:line="240" w:before="0" w:after="0"/>
-        <w:jc w:val="left"/>
-        <w:rPr>
-          <w:i w:val="false"/>
-          <w:i w:val="false"/>
-          <w:iCs w:val="false"/>
-        </w:rPr>
-      </w:pPr>
-      <w:r>
-        <w:rPr>
-          <w:i w:val="false"/>
-          <w:iCs w:val="false"/>
-        </w:rPr>
-      </w:r>
-    </w:p>
-    <w:p>
-      <w:pPr>
-        <w:pStyle w:val="Normal"/>
-        <w:widowControl/>
-        <w:suppressAutoHyphens w:val="false"/>
-        <w:spacing w:lineRule="auto" w:line="240" w:before="0" w:after="0"/>
-        <w:jc w:val="left"/>
-        <w:rPr/>
-      </w:pPr>
-      <w:r>
-        <w:rPr>
-          <w:rFonts w:ascii="DejaVu Sans" w:hAnsi="DejaVu Sans"/>
-          <w:b/>
-          <w:bCs/>
-          <w:i w:val="false"/>
-          <w:iCs w:val="false"/>
-          <w:sz w:val="24"/>
-          <w:szCs w:val="24"/>
-          <w:u w:val="none"/>
-        </w:rPr>
-        <w:t>Note:</w:t>
-      </w:r>
-      <w:r>
-        <w:rPr>
-          <w:rFonts w:ascii="DejaVu Sans" w:hAnsi="DejaVu Sans"/>
-          <w:b w:val="false"/>
-          <w:bCs w:val="false"/>
-          <w:i w:val="false"/>
-          <w:iCs w:val="false"/>
-          <w:sz w:val="24"/>
-          <w:szCs w:val="24"/>
-          <w:u w:val="none"/>
-        </w:rPr>
-        <w:t xml:space="preserve"> the script </w:t>
-      </w:r>
-      <w:r>
-        <w:rPr>
-          <w:rFonts w:ascii="DejaVu Sans" w:hAnsi="DejaVu Sans"/>
-          <w:b w:val="false"/>
-          <w:bCs w:val="false"/>
-          <w:i/>
-          <w:iCs/>
-          <w:sz w:val="24"/>
-          <w:szCs w:val="24"/>
-          <w:u w:val="none"/>
-        </w:rPr>
-        <w:t>run_</w:t>
-      </w:r>
-      <w:r>
-        <w:rPr>
-          <w:rFonts w:ascii="DejaVu Sans" w:hAnsi="DejaVu Sans"/>
-          <w:b w:val="false"/>
-          <w:bCs w:val="false"/>
-          <w:i/>
-          <w:iCs/>
-          <w:sz w:val="24"/>
-          <w:szCs w:val="24"/>
-          <w:u w:val="none"/>
-        </w:rPr>
-        <w:t>identifyTranscriptome</w:t>
-      </w:r>
-      <w:r>
-        <w:rPr>
-          <w:rFonts w:ascii="DejaVu Sans" w:hAnsi="DejaVu Sans"/>
-          <w:b w:val="false"/>
-          <w:bCs w:val="false"/>
-          <w:i/>
-          <w:iCs/>
-          <w:sz w:val="24"/>
-          <w:szCs w:val="24"/>
-          <w:u w:val="none"/>
-        </w:rPr>
-        <w:t xml:space="preserve">.sh </w:t>
+        <w:t xml:space="preserve">run_identifyTranscriptome.sh </w:t>
       </w:r>
       <w:r>
         <w:rPr>
@@ -36376,6 +36309,7 @@
     <w:rPrDefault>
       <w:rPr>
         <w:rFonts w:ascii="Liberation Serif" w:hAnsi="Liberation Serif" w:eastAsia="Droid Sans Fallback" w:cs="FreeSans"/>
+        <w:sz w:val="20"/>
         <w:szCs w:val="24"/>
         <w:lang w:val="en-US" w:eastAsia="zh-CN" w:bidi="hi-IN"/>
       </w:rPr>
@@ -36419,6 +36353,22 @@
   </w:style>
   <w:style w:type="character" w:styleId="ListLabel2">
     <w:name w:val="ListLabel 2"/>
+    <w:qFormat/>
+    <w:rPr>
+      <w:rFonts w:cs="OpenSymbol"/>
+    </w:rPr>
+  </w:style>
+  <w:style w:type="character" w:styleId="ListLabel3">
+    <w:name w:val="ListLabel 3"/>
+    <w:qFormat/>
+    <w:rPr>
+      <w:rFonts w:ascii="DejaVu Sans" w:hAnsi="DejaVu Sans" w:cs="Symbol"/>
+      <w:b w:val="false"/>
+      <w:sz w:val="24"/>
+    </w:rPr>
+  </w:style>
+  <w:style w:type="character" w:styleId="ListLabel4">
+    <w:name w:val="ListLabel 4"/>
     <w:qFormat/>
     <w:rPr>
       <w:rFonts w:cs="OpenSymbol"/>

</xml_diff>